<commit_message>
Day 1 Task of capstone project - Requirements document.
</commit_message>
<xml_diff>
--- a/Capstone Project/Requirements_113203635_Kunal.docx
+++ b/Capstone Project/Requirements_113203635_Kunal.docx
@@ -5,6 +5,27 @@
     <w:p>
       <w:pPr>
         <w:pStyle w:val="Heading1"/>
+        <w:jc w:val="center"/>
+        <w:rPr>
+          <w:b/>
+          <w:bCs/>
+          <w:sz w:val="48"/>
+          <w:szCs w:val="48"/>
+        </w:rPr>
+      </w:pPr>
+      <w:r>
+        <w:rPr>
+          <w:b/>
+          <w:bCs/>
+          <w:sz w:val="48"/>
+          <w:szCs w:val="48"/>
+        </w:rPr>
+        <w:t>Employee HRMS Portal</w:t>
+      </w:r>
+    </w:p>
+    <w:p>
+      <w:pPr>
+        <w:pStyle w:val="Heading1"/>
       </w:pPr>
       <w:r>
         <w:t xml:space="preserve">1. </w:t>
@@ -78,13 +99,7 @@
         <w:rPr>
           <w:rFonts w:ascii="Consolas" w:hAnsi="Consolas"/>
         </w:rPr>
-        <w:t>emp_</w:t>
-      </w:r>
-      <w:r>
-        <w:rPr>
-          <w:rFonts w:ascii="Consolas" w:hAnsi="Consolas"/>
-        </w:rPr>
-        <w:t>name</w:t>
+        <w:t>emp_name</w:t>
       </w:r>
       <w:proofErr w:type="spellEnd"/>
       <w:r>
@@ -105,13 +120,7 @@
         <w:rPr>
           <w:rFonts w:ascii="Consolas" w:hAnsi="Consolas"/>
         </w:rPr>
-        <w:t>,</w:t>
-      </w:r>
-      <w:r>
-        <w:rPr>
-          <w:rFonts w:ascii="Consolas" w:hAnsi="Consolas"/>
-        </w:rPr>
-        <w:t xml:space="preserve"> </w:t>
+        <w:t xml:space="preserve">, </w:t>
       </w:r>
       <w:proofErr w:type="spellStart"/>
       <w:r>
@@ -125,13 +134,7 @@
         <w:rPr>
           <w:rFonts w:ascii="Consolas" w:hAnsi="Consolas"/>
         </w:rPr>
-        <w:t>,</w:t>
-      </w:r>
-      <w:r>
-        <w:rPr>
-          <w:rFonts w:ascii="Consolas" w:hAnsi="Consolas"/>
-        </w:rPr>
-        <w:t xml:space="preserve"> </w:t>
+        <w:t xml:space="preserve">, </w:t>
       </w:r>
       <w:r>
         <w:rPr>
@@ -464,19 +467,7 @@
         </w:numPr>
       </w:pPr>
       <w:r>
-        <w:t>Attendance records will be stored in</w:t>
-      </w:r>
-      <w:r>
-        <w:t xml:space="preserve"> MySQL Attendance table</w:t>
-      </w:r>
-      <w:r>
-        <w:t xml:space="preserve"> and linked to the corresponding employee </w:t>
-      </w:r>
-      <w:r>
-        <w:t>id</w:t>
-      </w:r>
-      <w:r>
-        <w:t>.</w:t>
+        <w:t>Attendance records will be stored in MySQL Attendance table and linked to the corresponding employee id.</w:t>
       </w:r>
     </w:p>
     <w:p>
@@ -591,19 +582,7 @@
         </w:numPr>
       </w:pPr>
       <w:r>
-        <w:t xml:space="preserve">Payroll will </w:t>
-      </w:r>
-      <w:r>
-        <w:t>manage the</w:t>
-      </w:r>
-      <w:r>
-        <w:t xml:space="preserve"> </w:t>
-      </w:r>
-      <w:r>
-        <w:t>monthly salary achieved by employees.</w:t>
-      </w:r>
-      <w:r>
-        <w:t xml:space="preserve"> </w:t>
+        <w:t xml:space="preserve">Payroll will manage the monthly salary achieved by employees. </w:t>
       </w:r>
     </w:p>
     <w:p>
@@ -687,16 +666,7 @@
         </w:numPr>
       </w:pPr>
       <w:r>
-        <w:t>Queue based b</w:t>
-      </w:r>
-      <w:r>
-        <w:t xml:space="preserve">atch processing </w:t>
-      </w:r>
-      <w:r>
-        <w:t xml:space="preserve">shall be implemented </w:t>
-      </w:r>
-      <w:r>
-        <w:t xml:space="preserve">for </w:t>
+        <w:t xml:space="preserve">Queue based batch processing shall be implemented for </w:t>
       </w:r>
       <w:r>
         <w:t xml:space="preserve">monthly </w:t>
@@ -735,7 +705,6 @@
         <w:pStyle w:val="Heading1"/>
       </w:pPr>
       <w:r>
-        <w:lastRenderedPageBreak/>
         <w:t xml:space="preserve">3. </w:t>
       </w:r>
       <w:r>
@@ -763,13 +732,7 @@
         </w:numPr>
       </w:pPr>
       <w:r>
-        <w:t>F</w:t>
-      </w:r>
-      <w:r>
-        <w:t>ast and responsive user interface</w:t>
-      </w:r>
-      <w:r>
-        <w:t xml:space="preserve"> shall be provided.</w:t>
+        <w:t>Fast and responsive user interface shall be provided.</w:t>
       </w:r>
     </w:p>
     <w:p>
@@ -781,19 +744,7 @@
         </w:numPr>
       </w:pPr>
       <w:r>
-        <w:t>D</w:t>
-      </w:r>
-      <w:r>
-        <w:t xml:space="preserve">atabase queries </w:t>
-      </w:r>
-      <w:r>
-        <w:t xml:space="preserve">shall be optimized </w:t>
-      </w:r>
-      <w:r>
-        <w:t>for efficient data retrieval and updates</w:t>
-      </w:r>
-      <w:r>
-        <w:t>.</w:t>
+        <w:t>Database queries shall be optimized for efficient data retrieval and updates.</w:t>
       </w:r>
     </w:p>
     <w:p>
@@ -805,13 +756,7 @@
         </w:numPr>
       </w:pPr>
       <w:r>
-        <w:t>L</w:t>
-      </w:r>
-      <w:r>
-        <w:t>arge volumes of employee data and attendance records</w:t>
-      </w:r>
-      <w:r>
-        <w:t xml:space="preserve"> shall be handled.</w:t>
+        <w:t>Large volumes of employee data and attendance records shall be handled.</w:t>
       </w:r>
     </w:p>
     <w:p>
@@ -835,16 +780,7 @@
         </w:numPr>
       </w:pPr>
       <w:r>
-        <w:t>Design</w:t>
-      </w:r>
-      <w:r>
-        <w:t xml:space="preserve"> a simple and command line</w:t>
-      </w:r>
-      <w:r>
-        <w:t xml:space="preserve"> interface for employees and HR personnel</w:t>
-      </w:r>
-      <w:r>
-        <w:t>.</w:t>
+        <w:t>Design a simple and command line interface for employees and HR personnel.</w:t>
       </w:r>
     </w:p>
     <w:p>
@@ -856,10 +792,7 @@
         </w:numPr>
       </w:pPr>
       <w:r>
-        <w:t>Provide clear instructions and feedback to users</w:t>
-      </w:r>
-      <w:r>
-        <w:t>.</w:t>
+        <w:t>Provide clear instructions and feedback to users.</w:t>
       </w:r>
     </w:p>
     <w:p>
@@ -906,10 +839,7 @@
         </w:numPr>
       </w:pPr>
       <w:r>
-        <w:t>Display employee profile information</w:t>
-      </w:r>
-      <w:r>
-        <w:t>.</w:t>
+        <w:t>Display employee profile information.</w:t>
       </w:r>
     </w:p>
     <w:p>
@@ -921,10 +851,7 @@
         </w:numPr>
       </w:pPr>
       <w:r>
-        <w:t>Provide access to attendance and payroll data</w:t>
-      </w:r>
-      <w:r>
-        <w:t>.</w:t>
+        <w:t>Provide access to attendance and payroll data.</w:t>
       </w:r>
     </w:p>
     <w:p>
@@ -936,10 +863,7 @@
         </w:numPr>
       </w:pPr>
       <w:r>
-        <w:t>Allow employees to request leave and view leave balances</w:t>
-      </w:r>
-      <w:r>
-        <w:t>.</w:t>
+        <w:t>Allow employees to request leave and view leave balances.</w:t>
       </w:r>
     </w:p>
     <w:p>
@@ -963,10 +887,7 @@
         </w:numPr>
       </w:pPr>
       <w:r>
-        <w:t>Display employee directory and contact information</w:t>
-      </w:r>
-      <w:r>
-        <w:t>.</w:t>
+        <w:t>Display employee directory and contact information.</w:t>
       </w:r>
     </w:p>
     <w:p>
@@ -978,10 +899,7 @@
         </w:numPr>
       </w:pPr>
       <w:r>
-        <w:t>Provide access to attendance and payroll reports</w:t>
-      </w:r>
-      <w:r>
-        <w:t>.</w:t>
+        <w:t>Provide access to attendance and payroll reports.</w:t>
       </w:r>
     </w:p>
     <w:p>
@@ -993,10 +911,7 @@
         </w:numPr>
       </w:pPr>
       <w:r>
-        <w:t>Allow HR personnel to manage employee data and attendance records</w:t>
-      </w:r>
-      <w:r>
-        <w:t>.</w:t>
+        <w:t>Allow HR personnel to manage employee data and attendance records.</w:t>
       </w:r>
     </w:p>
     <w:p>
@@ -1031,13 +946,7 @@
         </w:numPr>
       </w:pPr>
       <w:r>
-        <w:t xml:space="preserve">Any machine with </w:t>
-      </w:r>
-      <w:r>
-        <w:t>adequate processing power, memory, and storage</w:t>
-      </w:r>
-      <w:r>
-        <w:t>.</w:t>
+        <w:t>Any machine with adequate processing power, memory, and storage.</w:t>
       </w:r>
     </w:p>
     <w:p>
@@ -1061,10 +970,7 @@
         </w:numPr>
       </w:pPr>
       <w:r>
-        <w:t>Programming languages: Java</w:t>
-      </w:r>
-      <w:r>
-        <w:t>.</w:t>
+        <w:t>Programming languages: Java.</w:t>
       </w:r>
     </w:p>
     <w:p>
@@ -1076,10 +982,7 @@
         </w:numPr>
       </w:pPr>
       <w:r>
-        <w:t xml:space="preserve">Database management system: </w:t>
-      </w:r>
-      <w:r>
-        <w:t>MySQL and AWS DynamoDB.</w:t>
+        <w:t>Database management system: MySQL and AWS DynamoDB.</w:t>
       </w:r>
     </w:p>
     <w:p>

</xml_diff>